<commit_message>
feat: provider app with ls, generate document by form
</commit_message>
<xml_diff>
--- a/public/doc.docx
+++ b/public/doc.docx
@@ -1080,7 +1080,7 @@
                 <w:sz w:val="20"/>
                 <w:shd w:fill="FFFFFF" w:val="clear"/>
               </w:rPr>
-              <w:t xml:space="preserve">{#data</w:t>
+              <w:t xml:space="preserve">{#informationAboutRelatives</w:t>
             </w:r>
             <w:r>
               <w:rPr>
@@ -1321,7 +1321,7 @@
                 <w:sz w:val="24"/>
                 <w:shd w:fill="auto" w:val="clear"/>
               </w:rPr>
-              <w:t xml:space="preserve">{position}{/data}</w:t>
+              <w:t xml:space="preserve">{position}{/informationAboutRelatives}</w:t>
             </w:r>
           </w:p>
         </w:tc>

</xml_diff>